<commit_message>
Minor edit to RefactoringReport and also converted to pdf for viewing on github.
</commit_message>
<xml_diff>
--- a/Documentation/RefactoringReport.docx
+++ b/Documentation/RefactoringReport.docx
@@ -37,25 +37,7 @@
           <w:sz w:val="36"/>
           <w:szCs w:val="36"/>
         </w:rPr>
-        <w:t xml:space="preserve">Prof. </w:t>
-      </w:r>
-      <w:proofErr w:type="spellStart"/>
-      <w:r>
-        <w:rPr>
-          <w:color w:val="000000" w:themeColor="text1"/>
-          <w:sz w:val="36"/>
-          <w:szCs w:val="36"/>
-        </w:rPr>
-        <w:t>Timmothy</w:t>
-      </w:r>
-      <w:proofErr w:type="spellEnd"/>
-      <w:r>
-        <w:rPr>
-          <w:color w:val="000000" w:themeColor="text1"/>
-          <w:sz w:val="36"/>
-          <w:szCs w:val="36"/>
-        </w:rPr>
-        <w:t xml:space="preserve"> Carlson</w:t>
+        <w:t>Prof. Timmothy Carlson</w:t>
       </w:r>
     </w:p>
     <w:p>
@@ -460,31 +442,7 @@
           <w:sz w:val="32"/>
           <w:szCs w:val="32"/>
         </w:rPr>
-        <w:t xml:space="preserve">null in the file they are passed into the builders as </w:t>
-      </w:r>
-      <w:proofErr w:type="gramStart"/>
-      <w:r>
-        <w:rPr>
-          <w:rFonts w:asciiTheme="majorHAnsi" w:eastAsiaTheme="majorEastAsia" w:hAnsiTheme="majorHAnsi" w:cstheme="majorBidi"/>
-          <w:b/>
-          <w:bCs/>
-          <w:color w:val="000000" w:themeColor="text1"/>
-          <w:sz w:val="32"/>
-          <w:szCs w:val="32"/>
-        </w:rPr>
-        <w:t>null</w:t>
-      </w:r>
-      <w:proofErr w:type="gramEnd"/>
-      <w:r>
-        <w:rPr>
-          <w:rFonts w:asciiTheme="majorHAnsi" w:eastAsiaTheme="majorEastAsia" w:hAnsiTheme="majorHAnsi" w:cstheme="majorBidi"/>
-          <w:b/>
-          <w:bCs/>
-          <w:color w:val="000000" w:themeColor="text1"/>
-          <w:sz w:val="32"/>
-          <w:szCs w:val="32"/>
-        </w:rPr>
-        <w:t xml:space="preserve"> </w:t>
+        <w:t xml:space="preserve">null in the file they are passed into the builders as null </w:t>
       </w:r>
       <w:r>
         <w:rPr>
@@ -597,10 +555,8 @@
           <w:szCs w:val="29"/>
           <w:shd w:val="clear" w:color="auto" w:fill="FFFFFF"/>
         </w:rPr>
-        <w:t xml:space="preserve">The DataExporter class converts the catalog to JSON, as does JSONFileExporter, but only JSONFileImporter is used for importing.  That means code duplication is likely occurring (DataExporter and JSONFileExporter both have a </w:t>
-      </w:r>
-      <w:proofErr w:type="spellStart"/>
-      <w:proofErr w:type="gramStart"/>
+        <w:t>The DataExporter class converts the catalog to JSON, as does JSONFileExporter, but only JSONFileImporter is used for importing.  That means code duplication is likely occurring (DataExporter and JSONFileExporter both have a prettyPrintJson() method).</w:t>
+      </w:r>
       <w:r>
         <w:rPr>
           <w:rFonts w:ascii="Lato" w:hAnsi="Lato"/>
@@ -610,10 +566,98 @@
           <w:szCs w:val="29"/>
           <w:shd w:val="clear" w:color="auto" w:fill="FFFFFF"/>
         </w:rPr>
-        <w:t>prettyPrintJson</w:t>
-      </w:r>
-      <w:proofErr w:type="spellEnd"/>
-      <w:r>
+        <w:t xml:space="preserve">” </w:t>
+      </w:r>
+      <w:r>
+        <w:rPr>
+          <w:rFonts w:asciiTheme="majorHAnsi" w:eastAsiaTheme="majorEastAsia" w:hAnsiTheme="majorHAnsi" w:cstheme="majorBidi"/>
+          <w:b/>
+          <w:bCs/>
+          <w:color w:val="000000" w:themeColor="text1"/>
+          <w:sz w:val="32"/>
+          <w:szCs w:val="32"/>
+        </w:rPr>
+        <w:t>We solved this issue by removing the DataExporter and keeping the JSON exporting functionality for the JSONFileExporter.</w:t>
+      </w:r>
+    </w:p>
+    <w:p>
+      <w:pPr>
+        <w:spacing w:line="360" w:lineRule="auto"/>
+        <w:ind w:left="1440"/>
+        <w:rPr>
+          <w:rFonts w:asciiTheme="majorHAnsi" w:eastAsiaTheme="majorEastAsia" w:hAnsiTheme="majorHAnsi" w:cstheme="majorBidi"/>
+          <w:b/>
+          <w:bCs/>
+          <w:color w:val="000000" w:themeColor="text1"/>
+          <w:sz w:val="32"/>
+          <w:szCs w:val="32"/>
+        </w:rPr>
+      </w:pPr>
+    </w:p>
+    <w:p>
+      <w:pPr>
+        <w:spacing w:line="360" w:lineRule="auto"/>
+        <w:ind w:left="1440"/>
+        <w:rPr>
+          <w:rFonts w:asciiTheme="majorHAnsi" w:eastAsiaTheme="majorEastAsia" w:hAnsiTheme="majorHAnsi" w:cstheme="majorBidi"/>
+          <w:b/>
+          <w:bCs/>
+          <w:color w:val="000000" w:themeColor="text1"/>
+          <w:sz w:val="32"/>
+          <w:szCs w:val="32"/>
+        </w:rPr>
+      </w:pPr>
+    </w:p>
+    <w:p>
+      <w:pPr>
+        <w:spacing w:line="360" w:lineRule="auto"/>
+        <w:ind w:left="1440"/>
+        <w:rPr>
+          <w:rFonts w:asciiTheme="majorHAnsi" w:eastAsiaTheme="majorEastAsia" w:hAnsiTheme="majorHAnsi" w:cstheme="majorBidi"/>
+          <w:b/>
+          <w:bCs/>
+          <w:color w:val="000000" w:themeColor="text1"/>
+          <w:sz w:val="32"/>
+          <w:szCs w:val="32"/>
+        </w:rPr>
+      </w:pPr>
+    </w:p>
+    <w:p>
+      <w:pPr>
+        <w:pStyle w:val="ListParagraph"/>
+        <w:numPr>
+          <w:ilvl w:val="0"/>
+          <w:numId w:val="6"/>
+        </w:numPr>
+        <w:spacing w:line="360" w:lineRule="auto"/>
+        <w:rPr>
+          <w:rFonts w:asciiTheme="majorHAnsi" w:eastAsiaTheme="majorEastAsia" w:hAnsiTheme="majorHAnsi" w:cstheme="majorBidi"/>
+          <w:b/>
+          <w:bCs/>
+          <w:color w:val="000000" w:themeColor="text1"/>
+          <w:sz w:val="36"/>
+          <w:szCs w:val="36"/>
+        </w:rPr>
+      </w:pPr>
+      <w:r>
+        <w:rPr>
+          <w:rFonts w:asciiTheme="majorHAnsi" w:eastAsiaTheme="majorEastAsia" w:hAnsiTheme="majorHAnsi" w:cstheme="majorBidi"/>
+          <w:b/>
+          <w:bCs/>
+          <w:color w:val="000000" w:themeColor="text1"/>
+          <w:sz w:val="36"/>
+          <w:szCs w:val="36"/>
+        </w:rPr>
+        <w:lastRenderedPageBreak/>
+        <w:t>SportsCar Rental Status Issue:</w:t>
+      </w:r>
+    </w:p>
+    <w:p>
+      <w:pPr>
+        <w:pStyle w:val="NormalWeb"/>
+        <w:shd w:val="clear" w:color="auto" w:fill="FFFFFF"/>
+        <w:spacing w:before="0" w:beforeAutospacing="0" w:after="240" w:afterAutospacing="0"/>
+        <w:ind w:left="720" w:firstLine="720"/>
         <w:rPr>
           <w:rFonts w:ascii="Lato" w:hAnsi="Lato"/>
           <w:color w:val="202122"/>
@@ -622,9 +666,18 @@
           <w:szCs w:val="29"/>
           <w:shd w:val="clear" w:color="auto" w:fill="FFFFFF"/>
         </w:rPr>
-        <w:t>(</w:t>
-      </w:r>
-      <w:proofErr w:type="gramEnd"/>
+      </w:pPr>
+      <w:r>
+        <w:rPr>
+          <w:rFonts w:ascii="Lato" w:eastAsiaTheme="minorHAnsi" w:hAnsi="Lato" w:cstheme="minorBidi"/>
+          <w:color w:val="202122"/>
+          <w:spacing w:val="3"/>
+          <w:sz w:val="29"/>
+          <w:szCs w:val="29"/>
+          <w:shd w:val="clear" w:color="auto" w:fill="FFFFFF"/>
+        </w:rPr>
+        <w:t>“</w:t>
+      </w:r>
       <w:r>
         <w:rPr>
           <w:rFonts w:ascii="Lato" w:hAnsi="Lato"/>
@@ -634,7 +687,7 @@
           <w:szCs w:val="29"/>
           <w:shd w:val="clear" w:color="auto" w:fill="FFFFFF"/>
         </w:rPr>
-        <w:t>) method).</w:t>
+        <w:t>Another design issue is how you have implemented not allowing rental on sports cars. You could have either made the UI responsible for knowing that a sports car shouldn't be rented, or your could have made the SportsCar object responsible, but you ended up doing both, which means you have repeated yourself.</w:t>
       </w:r>
       <w:r>
         <w:rPr>
@@ -647,89 +700,6 @@
         </w:rPr>
         <w:t xml:space="preserve">” </w:t>
       </w:r>
-      <w:r>
-        <w:rPr>
-          <w:rFonts w:asciiTheme="majorHAnsi" w:eastAsiaTheme="majorEastAsia" w:hAnsiTheme="majorHAnsi" w:cstheme="majorBidi"/>
-          <w:b/>
-          <w:bCs/>
-          <w:color w:val="000000" w:themeColor="text1"/>
-          <w:sz w:val="32"/>
-          <w:szCs w:val="32"/>
-        </w:rPr>
-        <w:t>We solved this issue by removing the DataExporter and keeping the JSON exporting functionality for the JSONFileExporter.</w:t>
-      </w:r>
-    </w:p>
-    <w:p>
-      <w:pPr>
-        <w:spacing w:line="360" w:lineRule="auto"/>
-        <w:ind w:left="1440"/>
-        <w:rPr>
-          <w:rFonts w:asciiTheme="majorHAnsi" w:eastAsiaTheme="majorEastAsia" w:hAnsiTheme="majorHAnsi" w:cstheme="majorBidi"/>
-          <w:b/>
-          <w:bCs/>
-          <w:color w:val="000000" w:themeColor="text1"/>
-          <w:sz w:val="32"/>
-          <w:szCs w:val="32"/>
-        </w:rPr>
-      </w:pPr>
-    </w:p>
-    <w:p>
-      <w:pPr>
-        <w:spacing w:line="360" w:lineRule="auto"/>
-        <w:ind w:left="1440"/>
-        <w:rPr>
-          <w:rFonts w:asciiTheme="majorHAnsi" w:eastAsiaTheme="majorEastAsia" w:hAnsiTheme="majorHAnsi" w:cstheme="majorBidi"/>
-          <w:b/>
-          <w:bCs/>
-          <w:color w:val="000000" w:themeColor="text1"/>
-          <w:sz w:val="32"/>
-          <w:szCs w:val="32"/>
-        </w:rPr>
-      </w:pPr>
-    </w:p>
-    <w:p>
-      <w:pPr>
-        <w:spacing w:line="360" w:lineRule="auto"/>
-        <w:ind w:left="1440"/>
-        <w:rPr>
-          <w:rFonts w:asciiTheme="majorHAnsi" w:eastAsiaTheme="majorEastAsia" w:hAnsiTheme="majorHAnsi" w:cstheme="majorBidi"/>
-          <w:b/>
-          <w:bCs/>
-          <w:color w:val="000000" w:themeColor="text1"/>
-          <w:sz w:val="32"/>
-          <w:szCs w:val="32"/>
-        </w:rPr>
-      </w:pPr>
-    </w:p>
-    <w:p>
-      <w:pPr>
-        <w:pStyle w:val="ListParagraph"/>
-        <w:numPr>
-          <w:ilvl w:val="0"/>
-          <w:numId w:val="6"/>
-        </w:numPr>
-        <w:spacing w:line="360" w:lineRule="auto"/>
-        <w:rPr>
-          <w:rFonts w:asciiTheme="majorHAnsi" w:eastAsiaTheme="majorEastAsia" w:hAnsiTheme="majorHAnsi" w:cstheme="majorBidi"/>
-          <w:b/>
-          <w:bCs/>
-          <w:color w:val="000000" w:themeColor="text1"/>
-          <w:sz w:val="36"/>
-          <w:szCs w:val="36"/>
-        </w:rPr>
-      </w:pPr>
-      <w:r>
-        <w:rPr>
-          <w:rFonts w:asciiTheme="majorHAnsi" w:eastAsiaTheme="majorEastAsia" w:hAnsiTheme="majorHAnsi" w:cstheme="majorBidi"/>
-          <w:b/>
-          <w:bCs/>
-          <w:color w:val="000000" w:themeColor="text1"/>
-          <w:sz w:val="36"/>
-          <w:szCs w:val="36"/>
-        </w:rPr>
-        <w:lastRenderedPageBreak/>
-        <w:t>SportsCar Rental Status Issue:</w:t>
-      </w:r>
     </w:p>
     <w:p>
       <w:pPr>
@@ -737,6 +707,50 @@
         <w:shd w:val="clear" w:color="auto" w:fill="FFFFFF"/>
         <w:spacing w:before="0" w:beforeAutospacing="0" w:after="240" w:afterAutospacing="0"/>
         <w:ind w:left="720" w:firstLine="720"/>
+        <w:rPr>
+          <w:rFonts w:ascii="Lato" w:hAnsi="Lato"/>
+          <w:color w:val="202122"/>
+          <w:spacing w:val="3"/>
+          <w:sz w:val="29"/>
+          <w:szCs w:val="29"/>
+        </w:rPr>
+      </w:pPr>
+      <w:r>
+        <w:rPr>
+          <w:rFonts w:asciiTheme="majorHAnsi" w:eastAsiaTheme="majorEastAsia" w:hAnsiTheme="majorHAnsi" w:cstheme="majorBidi"/>
+          <w:b/>
+          <w:bCs/>
+          <w:color w:val="000000" w:themeColor="text1"/>
+          <w:sz w:val="32"/>
+          <w:szCs w:val="32"/>
+        </w:rPr>
+        <w:t>We fixed this by removing this functionality from the SportsCar object and giving it only to the UI.</w:t>
+      </w:r>
+      <w:r>
+        <w:rPr>
+          <w:rFonts w:ascii="Lato" w:hAnsi="Lato"/>
+          <w:color w:val="202122"/>
+          <w:spacing w:val="3"/>
+          <w:sz w:val="29"/>
+          <w:szCs w:val="29"/>
+        </w:rPr>
+        <w:t xml:space="preserve"> </w:t>
+      </w:r>
+    </w:p>
+    <w:p>
+      <w:pPr>
+        <w:spacing w:after="0" w:line="240" w:lineRule="auto"/>
+        <w:rPr>
+          <w:rFonts w:ascii="Times New Roman" w:eastAsia="Times New Roman" w:hAnsi="Times New Roman" w:cs="Times New Roman"/>
+          <w:sz w:val="24"/>
+          <w:szCs w:val="24"/>
+        </w:rPr>
+      </w:pPr>
+    </w:p>
+    <w:p>
+      <w:pPr>
+        <w:spacing w:line="360" w:lineRule="auto"/>
+        <w:ind w:left="1440"/>
         <w:rPr>
           <w:rFonts w:ascii="Lato" w:hAnsi="Lato"/>
           <w:color w:val="202122"/>
@@ -748,17 +762,6 @@
       </w:pPr>
       <w:r>
         <w:rPr>
-          <w:rFonts w:ascii="Lato" w:eastAsiaTheme="minorHAnsi" w:hAnsi="Lato" w:cstheme="minorBidi"/>
-          <w:color w:val="202122"/>
-          <w:spacing w:val="3"/>
-          <w:sz w:val="29"/>
-          <w:szCs w:val="29"/>
-          <w:shd w:val="clear" w:color="auto" w:fill="FFFFFF"/>
-        </w:rPr>
-        <w:t>“</w:t>
-      </w:r>
-      <w:r>
-        <w:rPr>
           <w:rFonts w:ascii="Lato" w:hAnsi="Lato"/>
           <w:color w:val="202122"/>
           <w:spacing w:val="3"/>
@@ -766,10 +769,66 @@
           <w:szCs w:val="29"/>
           <w:shd w:val="clear" w:color="auto" w:fill="FFFFFF"/>
         </w:rPr>
-        <w:t xml:space="preserve">Another design issue is how you have implemented not allowing rental on sports cars. You could have either made the UI responsible for knowing that a sports car shouldn't be rented, or </w:t>
-      </w:r>
-      <w:proofErr w:type="spellStart"/>
-      <w:proofErr w:type="gramStart"/>
+        <w:t xml:space="preserve"> </w:t>
+      </w:r>
+    </w:p>
+    <w:p>
+      <w:pPr>
+        <w:pStyle w:val="ListParagraph"/>
+        <w:numPr>
+          <w:ilvl w:val="0"/>
+          <w:numId w:val="6"/>
+        </w:numPr>
+        <w:spacing w:line="360" w:lineRule="auto"/>
+        <w:rPr>
+          <w:rFonts w:asciiTheme="majorHAnsi" w:eastAsiaTheme="majorEastAsia" w:hAnsiTheme="majorHAnsi" w:cstheme="majorBidi"/>
+          <w:b/>
+          <w:bCs/>
+          <w:color w:val="000000" w:themeColor="text1"/>
+          <w:sz w:val="36"/>
+          <w:szCs w:val="36"/>
+        </w:rPr>
+      </w:pPr>
+      <w:r>
+        <w:rPr>
+          <w:rFonts w:asciiTheme="majorHAnsi" w:eastAsiaTheme="majorEastAsia" w:hAnsiTheme="majorHAnsi" w:cstheme="majorBidi"/>
+          <w:b/>
+          <w:bCs/>
+          <w:color w:val="000000" w:themeColor="text1"/>
+          <w:sz w:val="36"/>
+          <w:szCs w:val="36"/>
+        </w:rPr>
+        <w:t>GUI Issues:</w:t>
+      </w:r>
+    </w:p>
+    <w:p>
+      <w:pPr>
+        <w:pStyle w:val="ListParagraph"/>
+        <w:numPr>
+          <w:ilvl w:val="1"/>
+          <w:numId w:val="6"/>
+        </w:numPr>
+        <w:spacing w:line="360" w:lineRule="auto"/>
+        <w:rPr>
+          <w:rFonts w:asciiTheme="majorHAnsi" w:eastAsiaTheme="majorEastAsia" w:hAnsiTheme="majorHAnsi" w:cstheme="majorBidi"/>
+          <w:b/>
+          <w:bCs/>
+          <w:color w:val="000000" w:themeColor="text1"/>
+          <w:sz w:val="36"/>
+          <w:szCs w:val="36"/>
+        </w:rPr>
+      </w:pPr>
+      <w:r>
+        <w:rPr>
+          <w:rFonts w:asciiTheme="majorHAnsi" w:eastAsiaTheme="majorEastAsia" w:hAnsiTheme="majorHAnsi" w:cstheme="majorBidi"/>
+          <w:b/>
+          <w:bCs/>
+          <w:color w:val="000000" w:themeColor="text1"/>
+          <w:sz w:val="36"/>
+          <w:szCs w:val="36"/>
+        </w:rPr>
+        <w:t>“</w:t>
+      </w:r>
       <w:r>
         <w:rPr>
           <w:rFonts w:ascii="Lato" w:hAnsi="Lato"/>
@@ -777,12 +836,9 @@
           <w:spacing w:val="3"/>
           <w:sz w:val="29"/>
           <w:szCs w:val="29"/>
-          <w:shd w:val="clear" w:color="auto" w:fill="FFFFFF"/>
-        </w:rPr>
-        <w:t>your</w:t>
-      </w:r>
-      <w:proofErr w:type="spellEnd"/>
-      <w:proofErr w:type="gramEnd"/>
+        </w:rPr>
+        <w:t xml:space="preserve">You have 2 representations of </w:t>
+      </w:r>
       <w:r>
         <w:rPr>
           <w:rFonts w:ascii="Lato" w:hAnsi="Lato"/>
@@ -790,9 +846,8 @@
           <w:spacing w:val="3"/>
           <w:sz w:val="29"/>
           <w:szCs w:val="29"/>
-          <w:shd w:val="clear" w:color="auto" w:fill="FFFFFF"/>
-        </w:rPr>
-        <w:t xml:space="preserve"> could have made the SportsCar object responsible, but you ended up doing both, which means you have repeated yourself.</w:t>
+        </w:rPr>
+        <w:t>‘</w:t>
       </w:r>
       <w:r>
         <w:rPr>
@@ -801,17 +856,10 @@
           <w:spacing w:val="3"/>
           <w:sz w:val="29"/>
           <w:szCs w:val="29"/>
-          <w:shd w:val="clear" w:color="auto" w:fill="FFFFFF"/>
-        </w:rPr>
-        <w:t xml:space="preserve">” </w:t>
-      </w:r>
-    </w:p>
-    <w:p>
-      <w:pPr>
-        <w:pStyle w:val="NormalWeb"/>
-        <w:shd w:val="clear" w:color="auto" w:fill="FFFFFF"/>
-        <w:spacing w:before="0" w:beforeAutospacing="0" w:after="240" w:afterAutospacing="0"/>
-        <w:ind w:left="720" w:firstLine="720"/>
+        </w:rPr>
+        <w:t>selection</w:t>
+      </w:r>
+      <w:r>
         <w:rPr>
           <w:rFonts w:ascii="Lato" w:hAnsi="Lato"/>
           <w:color w:val="202122"/>
@@ -819,17 +867,7 @@
           <w:sz w:val="29"/>
           <w:szCs w:val="29"/>
         </w:rPr>
-      </w:pPr>
-      <w:r>
-        <w:rPr>
-          <w:rFonts w:asciiTheme="majorHAnsi" w:eastAsiaTheme="majorEastAsia" w:hAnsiTheme="majorHAnsi" w:cstheme="majorBidi"/>
-          <w:b/>
-          <w:bCs/>
-          <w:color w:val="000000" w:themeColor="text1"/>
-          <w:sz w:val="32"/>
-          <w:szCs w:val="32"/>
-        </w:rPr>
-        <w:t>We fixed this by removing this functionality from the SportsCar object and giving it only to the UI.</w:t>
+        <w:t>’</w:t>
       </w:r>
       <w:r>
         <w:rPr>
@@ -839,32 +877,18 @@
           <w:sz w:val="29"/>
           <w:szCs w:val="29"/>
         </w:rPr>
-        <w:t xml:space="preserve"> </w:t>
-      </w:r>
-    </w:p>
-    <w:p>
-      <w:pPr>
-        <w:spacing w:after="0" w:line="240" w:lineRule="auto"/>
-        <w:rPr>
-          <w:rFonts w:ascii="Times New Roman" w:eastAsia="Times New Roman" w:hAnsi="Times New Roman" w:cs="Times New Roman"/>
-          <w:sz w:val="24"/>
-          <w:szCs w:val="24"/>
-        </w:rPr>
-      </w:pPr>
-    </w:p>
-    <w:p>
-      <w:pPr>
-        <w:spacing w:line="360" w:lineRule="auto"/>
-        <w:ind w:left="1440"/>
+        <w:t xml:space="preserve"> in the tabl</w:t>
+      </w:r>
+      <w:r>
         <w:rPr>
           <w:rFonts w:ascii="Lato" w:hAnsi="Lato"/>
           <w:color w:val="202122"/>
           <w:spacing w:val="3"/>
           <w:sz w:val="29"/>
           <w:szCs w:val="29"/>
-          <w:shd w:val="clear" w:color="auto" w:fill="FFFFFF"/>
-        </w:rPr>
-      </w:pPr>
+        </w:rPr>
+        <w:t xml:space="preserve">e </w:t>
+      </w:r>
       <w:r>
         <w:rPr>
           <w:rFonts w:ascii="Lato" w:hAnsi="Lato"/>
@@ -872,9 +896,183 @@
           <w:spacing w:val="3"/>
           <w:sz w:val="29"/>
           <w:szCs w:val="29"/>
-          <w:shd w:val="clear" w:color="auto" w:fill="FFFFFF"/>
-        </w:rPr>
-        <w:t xml:space="preserve"> </w:t>
+        </w:rPr>
+        <w:t>views: a checkbox and the selection highlight.  These interacted in weird ways (selection highlighting was lost when the tableview changed, but checkboxes stayed checked).  I this caused a lot of problems, so think about how that interaction should work for next time.</w:t>
+      </w:r>
+      <w:r>
+        <w:rPr>
+          <w:rFonts w:ascii="Lato" w:hAnsi="Lato"/>
+          <w:color w:val="202122"/>
+          <w:spacing w:val="3"/>
+          <w:sz w:val="29"/>
+          <w:szCs w:val="29"/>
+        </w:rPr>
+        <w:t xml:space="preserve">” </w:t>
+      </w:r>
+      <w:r>
+        <w:rPr>
+          <w:rFonts w:asciiTheme="majorHAnsi" w:eastAsiaTheme="majorEastAsia" w:hAnsiTheme="majorHAnsi" w:cstheme="majorBidi"/>
+          <w:b/>
+          <w:bCs/>
+          <w:color w:val="000000" w:themeColor="text1"/>
+          <w:sz w:val="32"/>
+          <w:szCs w:val="32"/>
+        </w:rPr>
+        <w:t>We removed the selection highlight and now require user to check or uncheck checkboxes when wanting to select or deselect dealers and vehicles.</w:t>
+      </w:r>
+      <w:r>
+        <w:rPr>
+          <w:rFonts w:asciiTheme="majorHAnsi" w:eastAsiaTheme="majorEastAsia" w:hAnsiTheme="majorHAnsi" w:cstheme="majorBidi"/>
+          <w:b/>
+          <w:bCs/>
+          <w:color w:val="000000" w:themeColor="text1"/>
+          <w:sz w:val="32"/>
+          <w:szCs w:val="32"/>
+        </w:rPr>
+        <w:t xml:space="preserve"> If you click on a row it will still highlight it but the code does not listen except to the checkboxes.</w:t>
+      </w:r>
+    </w:p>
+    <w:p>
+      <w:pPr>
+        <w:pStyle w:val="ListParagraph"/>
+        <w:numPr>
+          <w:ilvl w:val="1"/>
+          <w:numId w:val="6"/>
+        </w:numPr>
+        <w:spacing w:line="360" w:lineRule="auto"/>
+        <w:rPr>
+          <w:rFonts w:asciiTheme="majorHAnsi" w:eastAsiaTheme="majorEastAsia" w:hAnsiTheme="majorHAnsi" w:cstheme="majorBidi"/>
+          <w:b/>
+          <w:bCs/>
+          <w:color w:val="000000" w:themeColor="text1"/>
+          <w:sz w:val="32"/>
+          <w:szCs w:val="32"/>
+        </w:rPr>
+      </w:pPr>
+      <w:r>
+        <w:rPr>
+          <w:rFonts w:asciiTheme="majorHAnsi" w:eastAsiaTheme="majorEastAsia" w:hAnsiTheme="majorHAnsi" w:cstheme="majorBidi"/>
+          <w:b/>
+          <w:bCs/>
+          <w:color w:val="000000" w:themeColor="text1"/>
+          <w:sz w:val="32"/>
+          <w:szCs w:val="32"/>
+        </w:rPr>
+        <w:t>The button to toggle rent status for vehicles was a bit funky before. It was one button that switch</w:t>
+      </w:r>
+      <w:r>
+        <w:rPr>
+          <w:rFonts w:asciiTheme="majorHAnsi" w:eastAsiaTheme="majorEastAsia" w:hAnsiTheme="majorHAnsi" w:cstheme="majorBidi"/>
+          <w:b/>
+          <w:bCs/>
+          <w:color w:val="000000" w:themeColor="text1"/>
+          <w:sz w:val="32"/>
+          <w:szCs w:val="32"/>
+        </w:rPr>
+        <w:t>ed</w:t>
+      </w:r>
+      <w:r>
+        <w:rPr>
+          <w:rFonts w:asciiTheme="majorHAnsi" w:eastAsiaTheme="majorEastAsia" w:hAnsiTheme="majorHAnsi" w:cstheme="majorBidi"/>
+          <w:b/>
+          <w:bCs/>
+          <w:color w:val="000000" w:themeColor="text1"/>
+          <w:sz w:val="32"/>
+          <w:szCs w:val="32"/>
+        </w:rPr>
+        <w:t xml:space="preserve"> between “set as rented” and “set as available”, which caused issues </w:t>
+      </w:r>
+      <w:r>
+        <w:rPr>
+          <w:rFonts w:asciiTheme="majorHAnsi" w:eastAsiaTheme="majorEastAsia" w:hAnsiTheme="majorHAnsi" w:cstheme="majorBidi"/>
+          <w:b/>
+          <w:bCs/>
+          <w:color w:val="000000" w:themeColor="text1"/>
+          <w:sz w:val="32"/>
+          <w:szCs w:val="32"/>
+        </w:rPr>
+        <w:lastRenderedPageBreak/>
+        <w:t xml:space="preserve">when vehicles selected had different rent statuses. </w:t>
+      </w:r>
+      <w:r>
+        <w:rPr>
+          <w:rFonts w:asciiTheme="majorHAnsi" w:eastAsiaTheme="majorEastAsia" w:hAnsiTheme="majorHAnsi" w:cstheme="majorBidi"/>
+          <w:b/>
+          <w:bCs/>
+          <w:color w:val="000000" w:themeColor="text1"/>
+          <w:sz w:val="32"/>
+          <w:szCs w:val="32"/>
+        </w:rPr>
+        <w:t>We solved this by splitting this up into two buttons: “Set as Rented” and “Set as Available” which do what they say to all vehicles selected.</w:t>
+      </w:r>
+    </w:p>
+    <w:p>
+      <w:pPr>
+        <w:pStyle w:val="ListParagraph"/>
+        <w:numPr>
+          <w:ilvl w:val="1"/>
+          <w:numId w:val="6"/>
+        </w:numPr>
+        <w:spacing w:line="360" w:lineRule="auto"/>
+        <w:rPr>
+          <w:rFonts w:asciiTheme="majorHAnsi" w:eastAsiaTheme="majorEastAsia" w:hAnsiTheme="majorHAnsi" w:cstheme="majorBidi"/>
+          <w:b/>
+          <w:bCs/>
+          <w:color w:val="000000" w:themeColor="text1"/>
+          <w:sz w:val="32"/>
+          <w:szCs w:val="32"/>
+        </w:rPr>
+      </w:pPr>
+      <w:r>
+        <w:rPr>
+          <w:rFonts w:asciiTheme="majorHAnsi" w:eastAsiaTheme="majorEastAsia" w:hAnsiTheme="majorHAnsi" w:cstheme="majorBidi"/>
+          <w:b/>
+          <w:bCs/>
+          <w:color w:val="000000" w:themeColor="text1"/>
+          <w:sz w:val="32"/>
+          <w:szCs w:val="32"/>
+        </w:rPr>
+        <w:t>The same issue as part(b) was present for the “Change Acquisition Status” button for dealers. We resolved this the same way by splitting that button into two buttons: “Disable Vehicle Acquisition” and “Enable Vehicle Acquisition.”</w:t>
+      </w:r>
+    </w:p>
+    <w:p>
+      <w:pPr>
+        <w:pStyle w:val="ListParagraph"/>
+        <w:numPr>
+          <w:ilvl w:val="1"/>
+          <w:numId w:val="6"/>
+        </w:numPr>
+        <w:spacing w:line="360" w:lineRule="auto"/>
+        <w:rPr>
+          <w:rFonts w:asciiTheme="majorHAnsi" w:eastAsiaTheme="majorEastAsia" w:hAnsiTheme="majorHAnsi" w:cstheme="majorBidi"/>
+          <w:b/>
+          <w:bCs/>
+          <w:color w:val="000000" w:themeColor="text1"/>
+          <w:sz w:val="32"/>
+          <w:szCs w:val="32"/>
+        </w:rPr>
+      </w:pPr>
+      <w:r>
+        <w:rPr>
+          <w:rFonts w:asciiTheme="majorHAnsi" w:eastAsiaTheme="majorEastAsia" w:hAnsiTheme="majorHAnsi" w:cstheme="majorBidi"/>
+          <w:b/>
+          <w:bCs/>
+          <w:color w:val="000000" w:themeColor="text1"/>
+          <w:sz w:val="32"/>
+          <w:szCs w:val="32"/>
+        </w:rPr>
+        <w:t xml:space="preserve">The whole GUI layout was changed. Right now the GUI is split into two horizontal sections, upper section for the dealer table and the lower section for the vehicle table. Because of the previous GUI layout, dealer inventory size </w:t>
+      </w:r>
+      <w:r>
+        <w:rPr>
+          <w:rFonts w:asciiTheme="majorHAnsi" w:eastAsiaTheme="majorEastAsia" w:hAnsiTheme="majorHAnsi" w:cstheme="majorBidi"/>
+          <w:b/>
+          <w:bCs/>
+          <w:color w:val="000000" w:themeColor="text1"/>
+          <w:sz w:val="32"/>
+          <w:szCs w:val="32"/>
+        </w:rPr>
+        <w:t>could not show unless user scrolls to see, and ditto for vehicle rent status for the vehicle table</w:t>
       </w:r>
     </w:p>
     <w:p>
@@ -903,322 +1101,6 @@
           <w:sz w:val="36"/>
           <w:szCs w:val="36"/>
         </w:rPr>
-        <w:t>GUI Issues:</w:t>
-      </w:r>
-    </w:p>
-    <w:p>
-      <w:pPr>
-        <w:pStyle w:val="ListParagraph"/>
-        <w:numPr>
-          <w:ilvl w:val="1"/>
-          <w:numId w:val="6"/>
-        </w:numPr>
-        <w:spacing w:line="360" w:lineRule="auto"/>
-        <w:rPr>
-          <w:rFonts w:asciiTheme="majorHAnsi" w:eastAsiaTheme="majorEastAsia" w:hAnsiTheme="majorHAnsi" w:cstheme="majorBidi"/>
-          <w:b/>
-          <w:bCs/>
-          <w:color w:val="000000" w:themeColor="text1"/>
-          <w:sz w:val="36"/>
-          <w:szCs w:val="36"/>
-        </w:rPr>
-      </w:pPr>
-      <w:r>
-        <w:rPr>
-          <w:rFonts w:asciiTheme="majorHAnsi" w:eastAsiaTheme="majorEastAsia" w:hAnsiTheme="majorHAnsi" w:cstheme="majorBidi"/>
-          <w:b/>
-          <w:bCs/>
-          <w:color w:val="000000" w:themeColor="text1"/>
-          <w:sz w:val="36"/>
-          <w:szCs w:val="36"/>
-        </w:rPr>
-        <w:t>“</w:t>
-      </w:r>
-      <w:r>
-        <w:rPr>
-          <w:rFonts w:ascii="Lato" w:hAnsi="Lato"/>
-          <w:color w:val="202122"/>
-          <w:spacing w:val="3"/>
-          <w:sz w:val="29"/>
-          <w:szCs w:val="29"/>
-        </w:rPr>
-        <w:t xml:space="preserve">You have 2 representations of </w:t>
-      </w:r>
-      <w:r>
-        <w:rPr>
-          <w:rFonts w:ascii="Lato" w:hAnsi="Lato"/>
-          <w:color w:val="202122"/>
-          <w:spacing w:val="3"/>
-          <w:sz w:val="29"/>
-          <w:szCs w:val="29"/>
-        </w:rPr>
-        <w:t>‘</w:t>
-      </w:r>
-      <w:r>
-        <w:rPr>
-          <w:rFonts w:ascii="Lato" w:hAnsi="Lato"/>
-          <w:color w:val="202122"/>
-          <w:spacing w:val="3"/>
-          <w:sz w:val="29"/>
-          <w:szCs w:val="29"/>
-        </w:rPr>
-        <w:t>selection</w:t>
-      </w:r>
-      <w:r>
-        <w:rPr>
-          <w:rFonts w:ascii="Lato" w:hAnsi="Lato"/>
-          <w:color w:val="202122"/>
-          <w:spacing w:val="3"/>
-          <w:sz w:val="29"/>
-          <w:szCs w:val="29"/>
-        </w:rPr>
-        <w:t>’</w:t>
-      </w:r>
-      <w:r>
-        <w:rPr>
-          <w:rFonts w:ascii="Lato" w:hAnsi="Lato"/>
-          <w:color w:val="202122"/>
-          <w:spacing w:val="3"/>
-          <w:sz w:val="29"/>
-          <w:szCs w:val="29"/>
-        </w:rPr>
-        <w:t xml:space="preserve"> in the tabl</w:t>
-      </w:r>
-      <w:r>
-        <w:rPr>
-          <w:rFonts w:ascii="Lato" w:hAnsi="Lato"/>
-          <w:color w:val="202122"/>
-          <w:spacing w:val="3"/>
-          <w:sz w:val="29"/>
-          <w:szCs w:val="29"/>
-        </w:rPr>
-        <w:t xml:space="preserve">e </w:t>
-      </w:r>
-      <w:r>
-        <w:rPr>
-          <w:rFonts w:ascii="Lato" w:hAnsi="Lato"/>
-          <w:color w:val="202122"/>
-          <w:spacing w:val="3"/>
-          <w:sz w:val="29"/>
-          <w:szCs w:val="29"/>
-        </w:rPr>
-        <w:t>views: a checkbox and the selection highlight.  These interacted in weird ways (selection highlighting was lost when the tableview changed, but checkboxes stayed checked).  I this caused a lot of problems, so think about how that interaction should work for next time.</w:t>
-      </w:r>
-      <w:r>
-        <w:rPr>
-          <w:rFonts w:ascii="Lato" w:hAnsi="Lato"/>
-          <w:color w:val="202122"/>
-          <w:spacing w:val="3"/>
-          <w:sz w:val="29"/>
-          <w:szCs w:val="29"/>
-        </w:rPr>
-        <w:t xml:space="preserve">” </w:t>
-      </w:r>
-      <w:r>
-        <w:rPr>
-          <w:rFonts w:asciiTheme="majorHAnsi" w:eastAsiaTheme="majorEastAsia" w:hAnsiTheme="majorHAnsi" w:cstheme="majorBidi"/>
-          <w:b/>
-          <w:bCs/>
-          <w:color w:val="000000" w:themeColor="text1"/>
-          <w:sz w:val="32"/>
-          <w:szCs w:val="32"/>
-        </w:rPr>
-        <w:t>We removed the selection highlight and now require user to check or uncheck checkboxes when wanting to select or deselect dealers and vehicles.</w:t>
-      </w:r>
-    </w:p>
-    <w:p>
-      <w:pPr>
-        <w:pStyle w:val="ListParagraph"/>
-        <w:numPr>
-          <w:ilvl w:val="1"/>
-          <w:numId w:val="6"/>
-        </w:numPr>
-        <w:spacing w:line="360" w:lineRule="auto"/>
-        <w:rPr>
-          <w:rFonts w:asciiTheme="majorHAnsi" w:eastAsiaTheme="majorEastAsia" w:hAnsiTheme="majorHAnsi" w:cstheme="majorBidi"/>
-          <w:b/>
-          <w:bCs/>
-          <w:color w:val="000000" w:themeColor="text1"/>
-          <w:sz w:val="32"/>
-          <w:szCs w:val="32"/>
-        </w:rPr>
-      </w:pPr>
-      <w:r>
-        <w:rPr>
-          <w:rFonts w:asciiTheme="majorHAnsi" w:eastAsiaTheme="majorEastAsia" w:hAnsiTheme="majorHAnsi" w:cstheme="majorBidi"/>
-          <w:b/>
-          <w:bCs/>
-          <w:color w:val="000000" w:themeColor="text1"/>
-          <w:sz w:val="32"/>
-          <w:szCs w:val="32"/>
-        </w:rPr>
-        <w:t>The button to toggle rent status for vehicles was a bit funky before. It was one button that switch</w:t>
-      </w:r>
-      <w:r>
-        <w:rPr>
-          <w:rFonts w:asciiTheme="majorHAnsi" w:eastAsiaTheme="majorEastAsia" w:hAnsiTheme="majorHAnsi" w:cstheme="majorBidi"/>
-          <w:b/>
-          <w:bCs/>
-          <w:color w:val="000000" w:themeColor="text1"/>
-          <w:sz w:val="32"/>
-          <w:szCs w:val="32"/>
-        </w:rPr>
-        <w:t>ed</w:t>
-      </w:r>
-      <w:r>
-        <w:rPr>
-          <w:rFonts w:asciiTheme="majorHAnsi" w:eastAsiaTheme="majorEastAsia" w:hAnsiTheme="majorHAnsi" w:cstheme="majorBidi"/>
-          <w:b/>
-          <w:bCs/>
-          <w:color w:val="000000" w:themeColor="text1"/>
-          <w:sz w:val="32"/>
-          <w:szCs w:val="32"/>
-        </w:rPr>
-        <w:t xml:space="preserve"> between “set as rented” and “set as available”, which caused issues when vehicles selected had different rent statuses. </w:t>
-      </w:r>
-      <w:r>
-        <w:rPr>
-          <w:rFonts w:asciiTheme="majorHAnsi" w:eastAsiaTheme="majorEastAsia" w:hAnsiTheme="majorHAnsi" w:cstheme="majorBidi"/>
-          <w:b/>
-          <w:bCs/>
-          <w:color w:val="000000" w:themeColor="text1"/>
-          <w:sz w:val="32"/>
-          <w:szCs w:val="32"/>
-        </w:rPr>
-        <w:t xml:space="preserve">We </w:t>
-      </w:r>
-      <w:r>
-        <w:rPr>
-          <w:rFonts w:asciiTheme="majorHAnsi" w:eastAsiaTheme="majorEastAsia" w:hAnsiTheme="majorHAnsi" w:cstheme="majorBidi"/>
-          <w:b/>
-          <w:bCs/>
-          <w:color w:val="000000" w:themeColor="text1"/>
-          <w:sz w:val="32"/>
-          <w:szCs w:val="32"/>
-        </w:rPr>
-        <w:lastRenderedPageBreak/>
-        <w:t>solved this by splitting this up into two buttons: “Set as Rented” and “Set as Available” which do what they say to all vehicles selected.</w:t>
-      </w:r>
-    </w:p>
-    <w:p>
-      <w:pPr>
-        <w:pStyle w:val="ListParagraph"/>
-        <w:numPr>
-          <w:ilvl w:val="1"/>
-          <w:numId w:val="6"/>
-        </w:numPr>
-        <w:spacing w:line="360" w:lineRule="auto"/>
-        <w:rPr>
-          <w:rFonts w:asciiTheme="majorHAnsi" w:eastAsiaTheme="majorEastAsia" w:hAnsiTheme="majorHAnsi" w:cstheme="majorBidi"/>
-          <w:b/>
-          <w:bCs/>
-          <w:color w:val="000000" w:themeColor="text1"/>
-          <w:sz w:val="32"/>
-          <w:szCs w:val="32"/>
-        </w:rPr>
-      </w:pPr>
-      <w:r>
-        <w:rPr>
-          <w:rFonts w:asciiTheme="majorHAnsi" w:eastAsiaTheme="majorEastAsia" w:hAnsiTheme="majorHAnsi" w:cstheme="majorBidi"/>
-          <w:b/>
-          <w:bCs/>
-          <w:color w:val="000000" w:themeColor="text1"/>
-          <w:sz w:val="32"/>
-          <w:szCs w:val="32"/>
-        </w:rPr>
-        <w:t>The same issue as part(b) was present for the “Change Acquisition Status” button for dealers. We resolved this the same way by splitting that button into two buttons: “Disable Vehicle Acquisition” and “Enable Vehicle Acquisition.”</w:t>
-      </w:r>
-    </w:p>
-    <w:p>
-      <w:pPr>
-        <w:pStyle w:val="ListParagraph"/>
-        <w:numPr>
-          <w:ilvl w:val="1"/>
-          <w:numId w:val="6"/>
-        </w:numPr>
-        <w:spacing w:line="360" w:lineRule="auto"/>
-        <w:rPr>
-          <w:rFonts w:asciiTheme="majorHAnsi" w:eastAsiaTheme="majorEastAsia" w:hAnsiTheme="majorHAnsi" w:cstheme="majorBidi"/>
-          <w:b/>
-          <w:bCs/>
-          <w:color w:val="000000" w:themeColor="text1"/>
-          <w:sz w:val="32"/>
-          <w:szCs w:val="32"/>
-        </w:rPr>
-      </w:pPr>
-      <w:r>
-        <w:rPr>
-          <w:rFonts w:asciiTheme="majorHAnsi" w:eastAsiaTheme="majorEastAsia" w:hAnsiTheme="majorHAnsi" w:cstheme="majorBidi"/>
-          <w:b/>
-          <w:bCs/>
-          <w:color w:val="000000" w:themeColor="text1"/>
-          <w:sz w:val="32"/>
-          <w:szCs w:val="32"/>
-        </w:rPr>
-        <w:t xml:space="preserve">The whole GUI layout was changed. Right </w:t>
-      </w:r>
-      <w:proofErr w:type="gramStart"/>
-      <w:r>
-        <w:rPr>
-          <w:rFonts w:asciiTheme="majorHAnsi" w:eastAsiaTheme="majorEastAsia" w:hAnsiTheme="majorHAnsi" w:cstheme="majorBidi"/>
-          <w:b/>
-          <w:bCs/>
-          <w:color w:val="000000" w:themeColor="text1"/>
-          <w:sz w:val="32"/>
-          <w:szCs w:val="32"/>
-        </w:rPr>
-        <w:t>now</w:t>
-      </w:r>
-      <w:proofErr w:type="gramEnd"/>
-      <w:r>
-        <w:rPr>
-          <w:rFonts w:asciiTheme="majorHAnsi" w:eastAsiaTheme="majorEastAsia" w:hAnsiTheme="majorHAnsi" w:cstheme="majorBidi"/>
-          <w:b/>
-          <w:bCs/>
-          <w:color w:val="000000" w:themeColor="text1"/>
-          <w:sz w:val="32"/>
-          <w:szCs w:val="32"/>
-        </w:rPr>
-        <w:t xml:space="preserve"> the GUI is split into two horizontal sections, upper section for the dealer table and the lower section for the vehicle table. Because of the previous GUI layout, dealer inventory size </w:t>
-      </w:r>
-      <w:r>
-        <w:rPr>
-          <w:rFonts w:asciiTheme="majorHAnsi" w:eastAsiaTheme="majorEastAsia" w:hAnsiTheme="majorHAnsi" w:cstheme="majorBidi"/>
-          <w:b/>
-          <w:bCs/>
-          <w:color w:val="000000" w:themeColor="text1"/>
-          <w:sz w:val="32"/>
-          <w:szCs w:val="32"/>
-        </w:rPr>
-        <w:t>could not show unless user scrolls to see, and ditto for vehicle rent status for the vehicle table</w:t>
-      </w:r>
-    </w:p>
-    <w:p>
-      <w:pPr>
-        <w:pStyle w:val="ListParagraph"/>
-        <w:numPr>
-          <w:ilvl w:val="0"/>
-          <w:numId w:val="6"/>
-        </w:numPr>
-        <w:spacing w:line="360" w:lineRule="auto"/>
-        <w:rPr>
-          <w:rFonts w:asciiTheme="majorHAnsi" w:eastAsiaTheme="majorEastAsia" w:hAnsiTheme="majorHAnsi" w:cstheme="majorBidi"/>
-          <w:b/>
-          <w:bCs/>
-          <w:color w:val="000000" w:themeColor="text1"/>
-          <w:sz w:val="36"/>
-          <w:szCs w:val="36"/>
-        </w:rPr>
-      </w:pPr>
-      <w:r>
-        <w:rPr>
-          <w:rFonts w:asciiTheme="majorHAnsi" w:eastAsiaTheme="majorEastAsia" w:hAnsiTheme="majorHAnsi" w:cstheme="majorBidi"/>
-          <w:b/>
-          <w:bCs/>
-          <w:color w:val="000000" w:themeColor="text1"/>
-          <w:sz w:val="36"/>
-          <w:szCs w:val="36"/>
-        </w:rPr>
         <w:t>Alert Messages Issues:</w:t>
       </w:r>
     </w:p>
@@ -1244,103 +1126,18 @@
           <w:sz w:val="32"/>
           <w:szCs w:val="32"/>
         </w:rPr>
-        <w:t xml:space="preserve">Many UI classes used alert messages, and some classes had repeated definitions of </w:t>
-      </w:r>
-      <w:proofErr w:type="spellStart"/>
-      <w:proofErr w:type="gramStart"/>
-      <w:r>
-        <w:rPr>
-          <w:rFonts w:asciiTheme="majorHAnsi" w:eastAsiaTheme="majorEastAsia" w:hAnsiTheme="majorHAnsi" w:cstheme="majorBidi"/>
-          <w:b/>
-          <w:bCs/>
-          <w:color w:val="000000" w:themeColor="text1"/>
-          <w:sz w:val="32"/>
-          <w:szCs w:val="32"/>
-        </w:rPr>
-        <w:t>showAlert</w:t>
-      </w:r>
-      <w:proofErr w:type="spellEnd"/>
-      <w:r>
-        <w:rPr>
-          <w:rFonts w:asciiTheme="majorHAnsi" w:eastAsiaTheme="majorEastAsia" w:hAnsiTheme="majorHAnsi" w:cstheme="majorBidi"/>
-          <w:b/>
-          <w:bCs/>
-          <w:color w:val="000000" w:themeColor="text1"/>
-          <w:sz w:val="32"/>
-          <w:szCs w:val="32"/>
-        </w:rPr>
-        <w:t>(</w:t>
-      </w:r>
-      <w:proofErr w:type="gramEnd"/>
-      <w:r>
-        <w:rPr>
-          <w:rFonts w:asciiTheme="majorHAnsi" w:eastAsiaTheme="majorEastAsia" w:hAnsiTheme="majorHAnsi" w:cstheme="majorBidi"/>
-          <w:b/>
-          <w:bCs/>
-          <w:color w:val="000000" w:themeColor="text1"/>
-          <w:sz w:val="32"/>
-          <w:szCs w:val="32"/>
-        </w:rPr>
-        <w:t xml:space="preserve">) method. </w:t>
-      </w:r>
-      <w:proofErr w:type="gramStart"/>
-      <w:r>
-        <w:rPr>
-          <w:rFonts w:asciiTheme="majorHAnsi" w:eastAsiaTheme="majorEastAsia" w:hAnsiTheme="majorHAnsi" w:cstheme="majorBidi"/>
-          <w:b/>
-          <w:bCs/>
-          <w:color w:val="000000" w:themeColor="text1"/>
-          <w:sz w:val="32"/>
-          <w:szCs w:val="32"/>
-        </w:rPr>
-        <w:t>So</w:t>
-      </w:r>
-      <w:proofErr w:type="gramEnd"/>
-      <w:r>
-        <w:rPr>
-          <w:rFonts w:asciiTheme="majorHAnsi" w:eastAsiaTheme="majorEastAsia" w:hAnsiTheme="majorHAnsi" w:cstheme="majorBidi"/>
-          <w:b/>
-          <w:bCs/>
-          <w:color w:val="000000" w:themeColor="text1"/>
-          <w:sz w:val="32"/>
-          <w:szCs w:val="32"/>
-        </w:rPr>
-        <w:t xml:space="preserve"> w</w:t>
-      </w:r>
-      <w:r>
-        <w:rPr>
-          <w:rFonts w:asciiTheme="majorHAnsi" w:eastAsiaTheme="majorEastAsia" w:hAnsiTheme="majorHAnsi" w:cstheme="majorBidi"/>
-          <w:b/>
-          <w:bCs/>
-          <w:color w:val="000000" w:themeColor="text1"/>
-          <w:sz w:val="32"/>
-          <w:szCs w:val="32"/>
-        </w:rPr>
-        <w:t xml:space="preserve">e made a new class called </w:t>
-      </w:r>
-      <w:proofErr w:type="spellStart"/>
-      <w:r>
-        <w:rPr>
-          <w:rFonts w:asciiTheme="majorHAnsi" w:eastAsiaTheme="majorEastAsia" w:hAnsiTheme="majorHAnsi" w:cstheme="majorBidi"/>
-          <w:b/>
-          <w:bCs/>
-          <w:color w:val="000000" w:themeColor="text1"/>
-          <w:sz w:val="32"/>
-          <w:szCs w:val="32"/>
-        </w:rPr>
-        <w:t>AlertHelper</w:t>
-      </w:r>
-      <w:proofErr w:type="spellEnd"/>
-      <w:r>
-        <w:rPr>
-          <w:rFonts w:asciiTheme="majorHAnsi" w:eastAsiaTheme="majorEastAsia" w:hAnsiTheme="majorHAnsi" w:cstheme="majorBidi"/>
-          <w:b/>
-          <w:bCs/>
-          <w:color w:val="000000" w:themeColor="text1"/>
-          <w:sz w:val="32"/>
-          <w:szCs w:val="32"/>
-        </w:rPr>
-        <w:t xml:space="preserve"> that all UI classes call when an alert message needs to be made.</w:t>
+        <w:t>Many UI classes used alert messages, and some classes had repeated definitions of showAlert() method. So w</w:t>
+      </w:r>
+      <w:r>
+        <w:rPr>
+          <w:rFonts w:asciiTheme="majorHAnsi" w:eastAsiaTheme="majorEastAsia" w:hAnsiTheme="majorHAnsi" w:cstheme="majorBidi"/>
+          <w:b/>
+          <w:bCs/>
+          <w:color w:val="000000" w:themeColor="text1"/>
+          <w:sz w:val="32"/>
+          <w:szCs w:val="32"/>
+        </w:rPr>
+        <w:t>e made a new class called AlertHelper that all UI classes call when an alert message needs to be made.</w:t>
       </w:r>
       <w:r>
         <w:rPr>

</xml_diff>